<commit_message>
Update Testing Plan Document.docx
</commit_message>
<xml_diff>
--- a/Deliverables/Documents/Testing Plan Document.docx
+++ b/Deliverables/Documents/Testing Plan Document.docx
@@ -77,6 +77,7 @@
           <w:bCs/>
           <w:sz w:val="28"/>
           <w:szCs w:val="28"/>
+          <w:lang w:val="en-US"/>
         </w:rPr>
         <w:t xml:space="preserve">1.  </w:t>
       </w:r>
@@ -1248,8 +1249,10 @@
               <w:rPr>
                 <w:rFonts w:cstheme="minorHAnsi"/>
               </w:rPr>
-              <w:t>Si</w:t>
-            </w:r>
+              <w:t>No</w:t>
+            </w:r>
+            <w:bookmarkStart w:id="0" w:name="_GoBack"/>
+            <w:bookmarkEnd w:id="0"/>
           </w:p>
         </w:tc>
         <w:tc>
@@ -4136,8 +4139,6 @@
         </w:rPr>
         <w:t>10. Testing Schedule</w:t>
       </w:r>
-      <w:bookmarkStart w:id="0" w:name="_GoBack"/>
-      <w:bookmarkEnd w:id="0"/>
     </w:p>
     <w:p>
       <w:pPr>
@@ -6244,7 +6245,7 @@
 </file>
 
 <file path=customXml/itemProps1.xml><?xml version="1.0" encoding="utf-8"?>
-<ds:datastoreItem xmlns:ds="http://schemas.openxmlformats.org/officeDocument/2006/customXml" ds:itemID="{39D532B0-A704-4B53-8CCA-481039A9AA73}">
+<ds:datastoreItem xmlns:ds="http://schemas.openxmlformats.org/officeDocument/2006/customXml" ds:itemID="{D954D07C-51AD-49C5-B8D6-69A35433C9D7}">
   <ds:schemaRefs>
     <ds:schemaRef ds:uri="http://schemas.openxmlformats.org/officeDocument/2006/bibliography"/>
   </ds:schemaRefs>

</xml_diff>